<commit_message>
generated a hyperlink document
</commit_message>
<xml_diff>
--- a/Environmental_Safety_Engineering_Ghana_Roadmap.docx
+++ b/Environmental_Safety_Engineering_Ghana_Roadmap.docx
@@ -20,7 +20,7 @@
         <w:br/>
       </w:r>
       <w:r>
-        <w:t>This roadmap is specifically designed for Environmental &amp; Safety Engineering students in Ghana, incorporating local certifications, Ghanaian regulations, and key industries that drive the national economy.</w:t>
+        <w:t>This roadmap is specifically designed for Environmental &amp; Safety Engineering students in Ghana, incorporating local certifications, Ghanaian regulations, key industries, and essential skill development.</w:t>
       </w:r>
     </w:p>
     <w:p>
@@ -56,13 +56,49 @@
         <w:br/>
       </w:r>
       <w:r>
-        <w:t>• EPA Ghana Basic Environmental Awareness Certificate</w:t>
+        <w:t xml:space="preserve">• </w:t>
+      </w:r>
+      <w:r>
+        <w:rPr>
+          <w:color w:val="0000FF"/>
+          <w:u w:val="single"/>
+        </w:rPr>
+        <w:t>EPA Ghana Basic Environmental Awareness Certificate</w:t>
+      </w:r>
+      <w:r>
         <w:br/>
-        <w:t>• Minerals Commission Basic Mine Safety Induction</w:t>
+        <w:t xml:space="preserve">• </w:t>
+      </w:r>
+      <w:r>
+        <w:rPr>
+          <w:color w:val="0000FF"/>
+          <w:u w:val="single"/>
+        </w:rPr>
+        <w:t>Minerals Commission Basic Mine Safety Induction</w:t>
+      </w:r>
+      <w:r>
         <w:br/>
-        <w:t>• Ghana Red Cross Society First Aid &amp; Emergency Response</w:t>
+        <w:t xml:space="preserve">• </w:t>
+      </w:r>
+      <w:r>
+        <w:rPr>
+          <w:color w:val="0000FF"/>
+          <w:u w:val="single"/>
+        </w:rPr>
+        <w:t>Ghana Red Cross Society First Aid &amp; Emergency Response</w:t>
+      </w:r>
+      <w:r>
         <w:br/>
-        <w:t>• Fire Service Basic Fire Safety Certificate</w:t>
+        <w:t xml:space="preserve">• </w:t>
+      </w:r>
+      <w:r>
+        <w:rPr>
+          <w:color w:val="0000FF"/>
+          <w:u w:val="single"/>
+        </w:rPr>
+        <w:t>Fire Service Basic Fire Safety Certificate</w:t>
+      </w:r>
+      <w:r>
         <w:br/>
         <w:br/>
       </w:r>
@@ -79,6 +115,32 @@
         <w:t>• Minerals and Mining Act, 2006 (Act 703)</w:t>
         <w:br/>
         <w:t>• Factories, Offices and Shops Act, 1970 (Act 328)</w:t>
+        <w:br/>
+        <w:br/>
+      </w:r>
+      <w:r>
+        <w:rPr>
+          <w:b/>
+        </w:rPr>
+        <w:t>Essential Skills to Develop:</w:t>
+        <w:br/>
+      </w:r>
+      <w:r>
+        <w:t>• Technical Writing: Learn to write clear environmental and safety reports</w:t>
+        <w:br/>
+        <w:t>• Basic Data Analysis: Excel for environmental data tracking and basic statistics</w:t>
+        <w:br/>
+        <w:t>• Communication: Present technical information clearly to non-technical audiences</w:t>
+        <w:br/>
+        <w:t>• Problem-Solving: Basic root cause analysis for safety incidents</w:t>
+        <w:br/>
+        <w:t>• Time Management: Balance academic workload with certification studies</w:t>
+        <w:br/>
+        <w:t>• Digital Literacy: Microsoft Office suite proficiency</w:t>
+        <w:br/>
+        <w:t>• Laboratory Skills: Basic chemical handling and safety procedures</w:t>
+        <w:br/>
+        <w:t>• Regulatory Navigation: Understanding how to find and interpret Ghanaian laws</w:t>
         <w:br/>
       </w:r>
     </w:p>
@@ -115,13 +177,49 @@
         <w:br/>
       </w:r>
       <w:r>
-        <w:t>• EPA Ghana Environmental Impact Assessment (EIA) Procedures</w:t>
+        <w:t xml:space="preserve">• </w:t>
+      </w:r>
+      <w:r>
+        <w:rPr>
+          <w:color w:val="0000FF"/>
+          <w:u w:val="single"/>
+        </w:rPr>
+        <w:t>EPA Ghana Environmental Impact Assessment (EIA) Procedures</w:t>
+      </w:r>
+      <w:r>
         <w:br/>
-        <w:t>• Ghana Standards Authority (GSA) Quality Systems Training</w:t>
+        <w:t xml:space="preserve">• </w:t>
+      </w:r>
+      <w:r>
+        <w:rPr>
+          <w:color w:val="0000FF"/>
+          <w:u w:val="single"/>
+        </w:rPr>
+        <w:t>Ghana Standards Authority (GSA) Quality Systems Training</w:t>
+      </w:r>
+      <w:r>
         <w:br/>
-        <w:t>• Minerals Commission Advanced Safety Certification</w:t>
+        <w:t xml:space="preserve">• </w:t>
+      </w:r>
+      <w:r>
+        <w:rPr>
+          <w:color w:val="0000FF"/>
+          <w:u w:val="single"/>
+        </w:rPr>
+        <w:t>Minerals Commission Advanced Safety Certification</w:t>
+      </w:r>
+      <w:r>
         <w:br/>
-        <w:t>• Ghana Water Company Wastewater Management Basics</w:t>
+        <w:t xml:space="preserve">• </w:t>
+      </w:r>
+      <w:r>
+        <w:rPr>
+          <w:color w:val="0000FF"/>
+          <w:u w:val="single"/>
+        </w:rPr>
+        <w:t>Ghana Water Company Wastewater Management Basics</w:t>
+      </w:r>
+      <w:r>
         <w:br/>
         <w:br/>
       </w:r>
@@ -158,6 +256,34 @@
         <w:t>• Water treatment plant visits</w:t>
         <w:br/>
         <w:t>• Oil &amp; gas facility orientation (Takoradi)</w:t>
+        <w:br/>
+        <w:br/>
+      </w:r>
+      <w:r>
+        <w:rPr>
+          <w:b/>
+        </w:rPr>
+        <w:t>Advanced Skills to Develop:</w:t>
+        <w:br/>
+      </w:r>
+      <w:r>
+        <w:t>• Risk Assessment: Conduct basic job safety analysis and environmental risk assessments</w:t>
+        <w:br/>
+        <w:t>• Technical Drawing: Interpret and create basic engineering drawings</w:t>
+        <w:br/>
+        <w:t>• Data Visualization: Create charts and graphs for environmental monitoring data</w:t>
+        <w:br/>
+        <w:t>• Project Management: Basic project planning and timeline management</w:t>
+        <w:br/>
+        <w:t>• Stakeholder Engagement: Interacting with community members and regulatory officials</w:t>
+        <w:br/>
+        <w:t>• Research Skills: Literature review and technical research methods</w:t>
+        <w:br/>
+        <w:t>• Quality Assurance: Understanding quality control processes in Ghanaian industries</w:t>
+        <w:br/>
+        <w:t>• Environmental Monitoring: Basic air, water, and soil sampling techniques</w:t>
+        <w:br/>
+        <w:t>• Safety Auditing: Conduct basic workplace safety inspections</w:t>
         <w:br/>
       </w:r>
     </w:p>
@@ -246,13 +372,130 @@
       <w:r>
         <w:t>• Summer internship with Ghanaian companies:</w:t>
         <w:br/>
-        <w:t xml:space="preserve">  - Gold Fields Ghana, Newmont Ghana, Anglogold Ashanti</w:t>
+        <w:t xml:space="preserve">  - </w:t>
+      </w:r>
+      <w:r>
+        <w:rPr>
+          <w:color w:val="0000FF"/>
+          <w:u w:val="single"/>
+        </w:rPr>
+        <w:t>Gold Fields Ghana</w:t>
+      </w:r>
+      <w:r>
+        <w:t xml:space="preserve">, </w:t>
+      </w:r>
+      <w:r>
+        <w:rPr>
+          <w:color w:val="0000FF"/>
+          <w:u w:val="single"/>
+        </w:rPr>
+        <w:t>Newmont Ghana</w:t>
+      </w:r>
+      <w:r>
+        <w:t xml:space="preserve">, </w:t>
+      </w:r>
+      <w:r>
+        <w:rPr>
+          <w:color w:val="0000FF"/>
+          <w:u w:val="single"/>
+        </w:rPr>
+        <w:t>Anglogold Ashanti</w:t>
+      </w:r>
+      <w:r>
         <w:br/>
-        <w:t xml:space="preserve">  - Tullow Ghana, GNPC, GOIL</w:t>
+        <w:t xml:space="preserve">  - </w:t>
+      </w:r>
+      <w:r>
+        <w:rPr>
+          <w:color w:val="0000FF"/>
+          <w:u w:val="single"/>
+        </w:rPr>
+        <w:t>Tullow Ghana</w:t>
+      </w:r>
+      <w:r>
+        <w:t xml:space="preserve">, </w:t>
+      </w:r>
+      <w:r>
+        <w:rPr>
+          <w:color w:val="0000FF"/>
+          <w:u w:val="single"/>
+        </w:rPr>
+        <w:t>GNPC</w:t>
+      </w:r>
+      <w:r>
+        <w:t xml:space="preserve">, </w:t>
+      </w:r>
+      <w:r>
+        <w:rPr>
+          <w:color w:val="0000FF"/>
+          <w:u w:val="single"/>
+        </w:rPr>
+        <w:t>GOIL</w:t>
+      </w:r>
+      <w:r>
         <w:br/>
-        <w:t xml:space="preserve">  - Unilever Ghana, Nestlé Ghana, Guinness Ghana</w:t>
+        <w:t xml:space="preserve">  - </w:t>
+      </w:r>
+      <w:r>
+        <w:rPr>
+          <w:color w:val="0000FF"/>
+          <w:u w:val="single"/>
+        </w:rPr>
+        <w:t>Unilever Ghana</w:t>
+      </w:r>
+      <w:r>
+        <w:t xml:space="preserve">, </w:t>
+      </w:r>
+      <w:r>
+        <w:rPr>
+          <w:color w:val="0000FF"/>
+          <w:u w:val="single"/>
+        </w:rPr>
+        <w:t>Nestlé Ghana</w:t>
+      </w:r>
+      <w:r>
+        <w:t xml:space="preserve">, </w:t>
+      </w:r>
+      <w:r>
+        <w:rPr>
+          <w:color w:val="0000FF"/>
+          <w:u w:val="single"/>
+        </w:rPr>
+        <w:t>Guinness Ghana</w:t>
+      </w:r>
+      <w:r>
         <w:br/>
         <w:t xml:space="preserve">  - Construction firms (Mansco, Consar, etc.)</w:t>
+        <w:br/>
+        <w:br/>
+      </w:r>
+      <w:r>
+        <w:rPr>
+          <w:b/>
+        </w:rPr>
+        <w:t>Professional Skills to Master:</w:t>
+        <w:br/>
+      </w:r>
+      <w:r>
+        <w:t>• Advanced Risk Management: Quantitative risk assessment and bow-tie analysis</w:t>
+        <w:br/>
+        <w:t>• Incident Investigation: Root cause analysis using methodologies like 5-Whys</w:t>
+        <w:br/>
+        <w:t>• Environmental Management Systems: ISO 14001 implementation and auditing</w:t>
+        <w:br/>
+        <w:t>• Safety Leadership: Influencing safety culture and behavior-based safety</w:t>
+        <w:br/>
+        <w:t>• Technical Reporting: Writing comprehensive EIA reports and safety cases</w:t>
+        <w:br/>
+        <w:t>• Budget Management: Cost estimation for safety and environmental projects</w:t>
+        <w:br/>
+        <w:t>• Regulatory Compliance: Navigating complex multi-agency requirements</w:t>
+        <w:br/>
+        <w:t>• Emergency Response Planning: Developing and testing emergency procedures</w:t>
+        <w:br/>
+        <w:t>• Contract Management: Understanding contractor safety management</w:t>
+        <w:br/>
+        <w:t>• Cultural Competence: Working effectively in Ghana's diverse work environments</w:t>
         <w:br/>
       </w:r>
     </w:p>
@@ -289,13 +532,36 @@
         <w:br/>
       </w:r>
       <w:r>
-        <w:t>• EPA Ghana Environmental Inspector Preparation</w:t>
+        <w:t xml:space="preserve">• </w:t>
+      </w:r>
+      <w:r>
+        <w:rPr>
+          <w:color w:val="0000FF"/>
+          <w:u w:val="single"/>
+        </w:rPr>
+        <w:t>EPA Ghana Environmental Inspector Preparation</w:t>
+      </w:r>
+      <w:r>
         <w:br/>
         <w:t>• ISO 14001:2015 (Environmental Management) - Local auditors</w:t>
         <w:br/>
+      </w:r>
+      <w:r>
         <w:t>• ISO 45001:2018 (Occupational Health &amp; Safety) - Local context</w:t>
         <w:br/>
-        <w:t>• NEBOSH International Diploma (if resources allow)</w:t>
+      </w:r>
+      <w:r>
+        <w:t xml:space="preserve">• </w:t>
+      </w:r>
+      <w:r>
+        <w:rPr>
+          <w:color w:val="0000FF"/>
+          <w:u w:val="single"/>
+        </w:rPr>
+        <w:t>NEBOSH International Diploma</w:t>
+      </w:r>
+      <w:r>
+        <w:t xml:space="preserve"> (if resources allow)</w:t>
         <w:br/>
         <w:br/>
       </w:r>
@@ -327,15 +593,60 @@
         <w:br/>
       </w:r>
       <w:r>
-        <w:t>• Join Ghana Institution of Engineers (GhIE)</w:t>
+        <w:t xml:space="preserve">• Join </w:t>
+      </w:r>
+      <w:r>
+        <w:rPr>
+          <w:color w:val="0000FF"/>
+          <w:u w:val="single"/>
+        </w:rPr>
+        <w:t>Ghana Institution of Engineers (GhIE)</w:t>
+      </w:r>
+      <w:r>
         <w:br/>
         <w:t>• Register with Ghana Institution of Safety and Environment Professionals</w:t>
         <w:br/>
+      </w:r>
+      <w:r>
         <w:t>• Attend Ghana Mining Industry career fairs</w:t>
         <w:br/>
+      </w:r>
+      <w:r>
         <w:t>• Prepare for Ghanaian employer expectations</w:t>
         <w:br/>
+      </w:r>
+      <w:r>
         <w:t>• Network at Ghana Oil &amp; Gas conferences</w:t>
+        <w:br/>
+        <w:br/>
+      </w:r>
+      <w:r>
+        <w:rPr>
+          <w:b/>
+        </w:rPr>
+        <w:t>Leadership &amp; Strategic Skills:</w:t>
+        <w:br/>
+      </w:r>
+      <w:r>
+        <w:t>• Strategic Planning: Developing departmental safety and environmental strategies</w:t>
+        <w:br/>
+        <w:t>• Change Management: Implementing new safety systems and procedures</w:t>
+        <w:br/>
+        <w:t>• Financial Acumen: Budgeting and cost-benefit analysis for HSE projects</w:t>
+        <w:br/>
+        <w:t>• Negotiation Skills: Dealing with regulators, contractors, and stakeholders</w:t>
+        <w:br/>
+        <w:t>• Crisis Management: Leading during environmental or safety emergencies</w:t>
+        <w:br/>
+        <w:t>• Mentorship: Training and developing junior staff and technicians</w:t>
+        <w:br/>
+        <w:t>• Public Speaking: Presenting to senior management and regulatory bodies</w:t>
+        <w:br/>
+        <w:t>• Business Development: Contributing to bids and proposals with HSE components</w:t>
+        <w:br/>
+        <w:t>• Continuous Improvement: Implementing Kaizen and other improvement methodologies</w:t>
+        <w:br/>
+        <w:t>• Digital Transformation: Leveraging technology for HSE management systems</w:t>
         <w:br/>
       </w:r>
     </w:p>
@@ -356,15 +667,53 @@
         <w:br/>
       </w:r>
       <w:r>
-        <w:t>• Environmental Protection Agency (EPA) Ghana</w:t>
+        <w:t xml:space="preserve">• </w:t>
+      </w:r>
+      <w:r>
+        <w:rPr>
+          <w:color w:val="0000FF"/>
+          <w:u w:val="single"/>
+        </w:rPr>
+        <w:t>Environmental Protection Agency (EPA) Ghana</w:t>
+      </w:r>
+      <w:r>
         <w:br/>
-        <w:t>• Minerals Commission of Ghana</w:t>
+        <w:t xml:space="preserve">• </w:t>
+      </w:r>
+      <w:r>
+        <w:rPr>
+          <w:color w:val="0000FF"/>
+          <w:u w:val="single"/>
+        </w:rPr>
+        <w:t>Minerals Commission of Ghana</w:t>
+      </w:r>
+      <w:r>
         <w:br/>
-        <w:t>• Ghana Standards Authority</w:t>
+        <w:t xml:space="preserve">• </w:t>
+      </w:r>
+      <w:r>
+        <w:rPr>
+          <w:color w:val="0000FF"/>
+          <w:u w:val="single"/>
+        </w:rPr>
+        <w:t>Ghana Standards Authority</w:t>
+      </w:r>
+      <w:r>
         <w:br/>
         <w:t>• Factories Inspectorate Department</w:t>
         <w:br/>
-        <w:t>• National Fire Service</w:t>
+      </w:r>
+      <w:r>
+        <w:t xml:space="preserve">• </w:t>
+      </w:r>
+      <w:r>
+        <w:rPr>
+          <w:color w:val="0000FF"/>
+          <w:u w:val="single"/>
+        </w:rPr>
+        <w:t>National Fire Service</w:t>
+      </w:r>
+      <w:r>
         <w:br/>
         <w:br/>
       </w:r>
@@ -376,13 +725,42 @@
         <w:br/>
       </w:r>
       <w:r>
-        <w:t>• Ghana Institution of Engineers (GhIE)</w:t>
+        <w:t xml:space="preserve">• </w:t>
+      </w:r>
+      <w:r>
+        <w:rPr>
+          <w:color w:val="0000FF"/>
+          <w:u w:val="single"/>
+        </w:rPr>
+        <w:t>Ghana Institution of Engineers (GhIE)</w:t>
+      </w:r>
+      <w:r>
         <w:br/>
         <w:t>• Ghana Institution of Safety and Environment Professionals</w:t>
         <w:br/>
-        <w:t>• Ghana Mining Society</w:t>
+      </w:r>
+      <w:r>
+        <w:t xml:space="preserve">• </w:t>
+      </w:r>
+      <w:r>
+        <w:rPr>
+          <w:color w:val="0000FF"/>
+          <w:u w:val="single"/>
+        </w:rPr>
+        <w:t>Ghana Mining Society</w:t>
+      </w:r>
+      <w:r>
         <w:br/>
-        <w:t>• Association of Ghana Industries</w:t>
+        <w:t xml:space="preserve">• </w:t>
+      </w:r>
+      <w:r>
+        <w:rPr>
+          <w:color w:val="0000FF"/>
+          <w:u w:val="single"/>
+        </w:rPr>
+        <w:t>Association of Ghana Industries</w:t>
+      </w:r>
+      <w:r>
         <w:br/>
         <w:br/>
       </w:r>
@@ -394,15 +772,123 @@
         <w:br/>
       </w:r>
       <w:r>
-        <w:t>• Mining: Newmont, Gold Fields, Anglogold Ashanti, Golden Star</w:t>
+        <w:t xml:space="preserve">• Mining: </w:t>
+      </w:r>
+      <w:r>
+        <w:rPr>
+          <w:color w:val="0000FF"/>
+          <w:u w:val="single"/>
+        </w:rPr>
+        <w:t>Newmont</w:t>
+      </w:r>
+      <w:r>
+        <w:t xml:space="preserve">, </w:t>
+      </w:r>
+      <w:r>
+        <w:rPr>
+          <w:color w:val="0000FF"/>
+          <w:u w:val="single"/>
+        </w:rPr>
+        <w:t>Gold Fields</w:t>
+      </w:r>
+      <w:r>
+        <w:t xml:space="preserve">, </w:t>
+      </w:r>
+      <w:r>
+        <w:rPr>
+          <w:color w:val="0000FF"/>
+          <w:u w:val="single"/>
+        </w:rPr>
+        <w:t>Anglogold Ashanti</w:t>
+      </w:r>
+      <w:r>
+        <w:t>, Golden Star</w:t>
         <w:br/>
-        <w:t>• Oil &amp; Gas: Tullow, GNPC, GOIL, Springfield, ENI</w:t>
+      </w:r>
+      <w:r>
+        <w:t xml:space="preserve">• Oil &amp; Gas: </w:t>
+      </w:r>
+      <w:r>
+        <w:rPr>
+          <w:color w:val="0000FF"/>
+          <w:u w:val="single"/>
+        </w:rPr>
+        <w:t>Tullow</w:t>
+      </w:r>
+      <w:r>
+        <w:t xml:space="preserve">, </w:t>
+      </w:r>
+      <w:r>
+        <w:rPr>
+          <w:color w:val="0000FF"/>
+          <w:u w:val="single"/>
+        </w:rPr>
+        <w:t>GNPC</w:t>
+      </w:r>
+      <w:r>
+        <w:t xml:space="preserve">, </w:t>
+      </w:r>
+      <w:r>
+        <w:rPr>
+          <w:color w:val="0000FF"/>
+          <w:u w:val="single"/>
+        </w:rPr>
+        <w:t>GOIL</w:t>
+      </w:r>
+      <w:r>
+        <w:t>, Springfield, ENI</w:t>
         <w:br/>
-        <w:t>• Manufacturing: Unilever, Nestlé, Guinness, FanMilk, Cocoa Processing</w:t>
+      </w:r>
+      <w:r>
+        <w:t xml:space="preserve">• Manufacturing: </w:t>
+      </w:r>
+      <w:r>
+        <w:rPr>
+          <w:color w:val="0000FF"/>
+          <w:u w:val="single"/>
+        </w:rPr>
+        <w:t>Unilever</w:t>
+      </w:r>
+      <w:r>
+        <w:t xml:space="preserve">, </w:t>
+      </w:r>
+      <w:r>
+        <w:rPr>
+          <w:color w:val="0000FF"/>
+          <w:u w:val="single"/>
+        </w:rPr>
+        <w:t>Nestlé</w:t>
+      </w:r>
+      <w:r>
+        <w:t xml:space="preserve">, </w:t>
+      </w:r>
+      <w:r>
+        <w:rPr>
+          <w:color w:val="0000FF"/>
+          <w:u w:val="single"/>
+        </w:rPr>
+        <w:t>Guinness</w:t>
+      </w:r>
+      <w:r>
+        <w:t>, FanMilk, Cocoa Processing</w:t>
         <w:br/>
+      </w:r>
+      <w:r>
         <w:t>• Construction: Mansco, Consar, Maripoma, Engineers &amp; Planners</w:t>
         <w:br/>
-        <w:t>• Utilities: Ghana Water Company, ECG, VRA</w:t>
+      </w:r>
+      <w:r>
+        <w:t xml:space="preserve">• Utilities: </w:t>
+      </w:r>
+      <w:r>
+        <w:rPr>
+          <w:color w:val="0000FF"/>
+          <w:u w:val="single"/>
+        </w:rPr>
+        <w:t>Ghana Water Company</w:t>
+      </w:r>
+      <w:r>
+        <w:t>, ECG, VRA</w:t>
         <w:br/>
       </w:r>
     </w:p>
@@ -457,13 +943,83 @@
         <w:br/>
       </w:r>
       <w:r>
-        <w:t>• Join GhIE student chapters</w:t>
+        <w:t xml:space="preserve">• Join </w:t>
+      </w:r>
+      <w:r>
+        <w:rPr>
+          <w:color w:val="0000FF"/>
+          <w:u w:val="single"/>
+        </w:rPr>
+        <w:t>GhIE student chapters</w:t>
+      </w:r>
+      <w:r>
         <w:br/>
         <w:t>• Attend Ghana Mining Industry events</w:t>
         <w:br/>
+      </w:r>
+      <w:r>
         <w:t>• Connect with alumni working in Ghanaian industries</w:t>
         <w:br/>
+      </w:r>
+      <w:r>
         <w:t>• Participate in Ghana Environmental Protection forums</w:t>
+        <w:br/>
+      </w:r>
+    </w:p>
+    <w:p>
+      <w:pPr>
+        <w:pStyle w:val="Heading1"/>
+      </w:pPr>
+      <w:r>
+        <w:t>4-Year Skill Development Progression</w:t>
+      </w:r>
+    </w:p>
+    <w:p>
+      <w:r>
+        <w:rPr>
+          <w:b/>
+        </w:rPr>
+        <w:t>Year 1 - Foundation Skills:</w:t>
+        <w:br/>
+      </w:r>
+      <w:r>
+        <w:t>Technical Writing, Basic Data Analysis, Communication, Problem-Solving, Time Management</w:t>
+        <w:br/>
+        <w:br/>
+      </w:r>
+      <w:r>
+        <w:rPr>
+          <w:b/>
+        </w:rPr>
+        <w:t>Year 2 - Technical Skills:</w:t>
+        <w:br/>
+      </w:r>
+      <w:r>
+        <w:t>Risk Assessment, Technical Drawing, Data Visualization, Project Management, Stakeholder Engagement</w:t>
+        <w:br/>
+        <w:br/>
+      </w:r>
+      <w:r>
+        <w:rPr>
+          <w:b/>
+        </w:rPr>
+        <w:t>Year 3 - Professional Skills:</w:t>
+        <w:br/>
+      </w:r>
+      <w:r>
+        <w:t>Advanced Risk Management, Incident Investigation, EMS Implementation, Safety Leadership, Regulatory Compliance</w:t>
+        <w:br/>
+        <w:br/>
+      </w:r>
+      <w:r>
+        <w:rPr>
+          <w:b/>
+        </w:rPr>
+        <w:t>Year 4 - Leadership Skills:</w:t>
+        <w:br/>
+      </w:r>
+      <w:r>
+        <w:t>Strategic Planning, Change Management, Financial Acumen, Crisis Management, Business Development</w:t>
         <w:br/>
       </w:r>
     </w:p>

</xml_diff>